<commit_message>
Trying to update so reveal works, also url
</commit_message>
<xml_diff>
--- a/TEMSE-EHC-notes.docx
+++ b/TEMSE-EHC-notes.docx
@@ -1648,7 +1648,14 @@
       <w:r>
         <w:t xml:space="preserve"> </w:t>
       </w:r>
-      <w:hyperlink r:id="rId91"/>
+      <w:hyperlink r:id="rId91">
+        <w:r>
+          <w:rPr>
+            <w:rStyle w:val="Hyperlink"/>
+          </w:rPr>
+          <w:t xml:space="preserve">https://ehcliffe.github.io/TEMSE2025/</w:t>
+        </w:r>
+      </w:hyperlink>
     </w:p>
     <w:p>
       <w:pPr>
@@ -3362,13 +3369,13 @@
 </file>
 
 <file path=customXml/itemProps1.xml><?xml version="1.0" encoding="utf-8"?>
-<ds:datastoreItem xmlns:ds="http://schemas.openxmlformats.org/officeDocument/2006/customXml" ds:itemID="{DFD4A5F6-AB37-494F-91F1-506941E06236}"/>
+<ds:datastoreItem xmlns:ds="http://schemas.openxmlformats.org/officeDocument/2006/customXml" ds:itemID="{E16D1F66-5452-4794-9078-F9F893D69BCA}"/>
 </file>
 
 <file path=customXml/itemProps2.xml><?xml version="1.0" encoding="utf-8"?>
-<ds:datastoreItem xmlns:ds="http://schemas.openxmlformats.org/officeDocument/2006/customXml" ds:itemID="{A09FDD7A-9E5F-4AE0-B25F-18F4910D5C7B}"/>
+<ds:datastoreItem xmlns:ds="http://schemas.openxmlformats.org/officeDocument/2006/customXml" ds:itemID="{B575F57F-028E-4FE7-9793-3A7493EAAD03}"/>
 </file>
 
 <file path=customXml/itemProps3.xml><?xml version="1.0" encoding="utf-8"?>
-<ds:datastoreItem xmlns:ds="http://schemas.openxmlformats.org/officeDocument/2006/customXml" ds:itemID="{167C408F-820B-4A86-9D9F-0D59771ED63C}"/>
+<ds:datastoreItem xmlns:ds="http://schemas.openxmlformats.org/officeDocument/2006/customXml" ds:itemID="{7E0FDDD4-042A-4072-9EC9-9AF8E5A0E9B6}"/>
 </file>
</xml_diff>